<commit_message>
Paper 1: humanize prose + strengthen counter-intuitive framing
- HAVS balanced-mode humanization across Discussion, Conclusion, and
  Theory sections: varied sentence rhythm, eliminated formulaic
  transitions ("consistent with" x11 → reduced), removed hedge
  stacking, broke mechanical parallel lists
- Strengthened counter-intuitive framing in Discussion opening
  (Section 6), occupation specificity (Section 6.3), and Conclusion
  (Section 9) with explicit theoretical violation callouts
- Smoothed orphaned concern discussion (6.1), information deficit
  section (6.2), AI awareness dampening (6.4), bias interpretation
  (5.3), governance implications (7.1-7.4)
- Rebuilt Word document with TF&SC formatting

Co-Authored-By: Claude Opus 4.6 <noreply@anthropic.com>
</commit_message>
<xml_diff>
--- a/manuscripts/paper1/paper1_revised.docx
+++ b/manuscripts/paper1/paper1_revised.docx
@@ -912,23 +912,7 @@
           <w:rFonts w:ascii="Times New Roman" w:hAnsi="Times New Roman" w:cs="Times New Roman"/>
           <w:sz w:val="24"/>
         </w:rPr>
-        <w:t xml:space="preserve">. Tajfel and Turner’s (1979) social identity theory established that individuals derive self-concept not only from personal attributes but from group memberships. Political parties in the contemporary United States function as meta-identities that absorb and amplify occupational, regional, and cultural affiliations (Mason, 2018; Iyengar et al., 2019). The realignment of working-class voters toward the Republican Party (Sides et al., 2022) means that Republican identifiers increasingly define themselves through blue-collar occupational communities whose foundations AI threatens. We therefore propose a theoretical mechanism—</w:t>
-      </w:r>
-      <w:r>
-        <w:rPr>
-          <w:rFonts w:ascii="Times New Roman" w:hAnsi="Times New Roman" w:cs="Times New Roman"/>
-          <w:i/>
-          <w:iCs/>
-          <w:sz w:val="24"/>
-        </w:rPr>
-        <w:t xml:space="preserve">vicarious occupational identity threat</w:t>
-      </w:r>
-      <w:r>
-        <w:rPr>
-          <w:rFonts w:ascii="Times New Roman" w:hAnsi="Times New Roman" w:cs="Times New Roman"/>
-          <w:sz w:val="24"/>
-        </w:rPr>
-        <w:t xml:space="preserve">—whereby AI displacement concern among Republicans reflects not only personal job insecurity but threat experienced on behalf of occupational in-groups. If operative, this mechanism would explain why party identification predicts AI concern independently of personal AI exposure. We note that this study tests the observable implications of this mechanism (occupation-specific partisan gaps consistent with identity congruence) rather than directly measuring vicarious identification, which would require purpose-built survey instruments pairing displacement items with occupational identification scales.</w:t>
+        <w:t xml:space="preserve">. Social identity theory (Tajfel &amp; Turner, 1979) established that self-concept derives not only from personal attributes but from group memberships. In the contemporary United States, political parties function as meta-identities that absorb occupational, regional, and cultural affiliations (Mason, 2018; Iyengar et al., 2019). The realignment of working-class voters toward the Republican Party (Sides et al., 2022) means that Republican identifiers increasingly define themselves through blue-collar occupational communities whose foundations AI threatens. The theoretical mechanism we propose is straightforward: AI displacement concern among Republicans may reflect not only personal job insecurity but threat experienced on behalf of occupational in-groups whose welfare is bound up with partisan identity. If this mechanism operates, it would explain why party identification predicts AI concern independently of personal AI exposure. We test the observable implications of this proposal—occupation-specific partisan gaps that track identity congruence rather than objective displacement risk—while acknowledging that direct measurement of vicarious identification would require purpose-built instruments pairing displacement items with occupational identification scales.</w:t>
       </w:r>
     </w:p>
     <w:bookmarkEnd w:id="12"/>
@@ -6949,7 +6933,7 @@
           <w:rFonts w:ascii="Times New Roman" w:hAnsi="Times New Roman" w:cs="Times New Roman"/>
           <w:sz w:val="24"/>
         </w:rPr>
-        <w:t xml:space="preserve">The concern profile supports H4: Republicans and Democrats are not simply more or less concerned across the board; they emphasize different facets of AI risk. Republicans disproportionately worry about AI reducing human connection and displacing jobs—themes tied to autonomy, community integrity, and occupational identity. The finding that Republicans express</w:t>
+        <w:t xml:space="preserve">The concern profile confirms H4. Republicans and Democrats do not simply differ in the intensity of their AI worry; they worry about different things. Republicans are more troubled by AI’s potential to erode human connection and displace jobs—themes rooted in autonomy, community, and occupational identity. That Republicans also express</w:t>
       </w:r>
       <w:r>
         <w:rPr>
@@ -6979,35 +6963,7 @@
           <w:rFonts w:ascii="Times New Roman" w:hAnsi="Times New Roman" w:cs="Times New Roman"/>
           <w:sz w:val="24"/>
         </w:rPr>
-        <w:t xml:space="preserve">concern about bias in AI decisions (59.1% vs. 52.2%) is particularly noteworthy, as algorithmic bias is typically framed as a progressive concern tied to equity and discrimination (Floridi et al., 2018). One interpretation is that Republican concern about AI bias reflects a distinct valence—suspicion that AI systems encode liberal cultural assumptions rather than concern about disparate impact on marginalized groups. This possibility is consistent with motivated reasoning theory (Kunda, 1990): partisans may agree that</w:t>
-      </w:r>
-      <w:r>
-        <w:rPr>
-          <w:rFonts w:ascii="Times New Roman" w:hAnsi="Times New Roman" w:cs="Times New Roman"/>
-          <w:sz w:val="24"/>
-        </w:rPr>
-        <w:t xml:space="preserve"> </w:t>
-      </w:r>
-      <w:r>
-        <w:rPr>
-          <w:rFonts w:ascii="Times New Roman" w:hAnsi="Times New Roman" w:cs="Times New Roman"/>
-          <w:sz w:val="24"/>
-        </w:rPr>
-        <w:t xml:space="preserve">“AI is biased”</w:t>
-      </w:r>
-      <w:r>
-        <w:rPr>
-          <w:rFonts w:ascii="Times New Roman" w:hAnsi="Times New Roman" w:cs="Times New Roman"/>
-          <w:sz w:val="24"/>
-        </w:rPr>
-        <w:t xml:space="preserve"> </w:t>
-      </w:r>
-      <w:r>
-        <w:rPr>
-          <w:rFonts w:ascii="Times New Roman" w:hAnsi="Times New Roman" w:cs="Times New Roman"/>
-          <w:sz w:val="24"/>
-        </w:rPr>
-        <w:t xml:space="preserve">while meaning fundamentally different things by</w:t>
+        <w:t xml:space="preserve">concern about bias in AI decisions (59.1% vs. 52.2%) is unexpected, since algorithmic bias is conventionally framed as a progressive issue linked to equity and discrimination (Floridi et al., 2018). The most plausible reading is that the two coalitions mean different things by</w:t>
       </w:r>
       <w:r>
         <w:rPr>
@@ -7035,7 +6991,30 @@
           <w:rFonts w:ascii="Times New Roman" w:hAnsi="Times New Roman" w:cs="Times New Roman"/>
           <w:sz w:val="24"/>
         </w:rPr>
-        <w:t xml:space="preserve">Future research should disaggregate the concept of AI bias concern using items that distinguish fairness-oriented from ideological-distrust framings. The absence of a significant gap on inaccurate information suggests a shared bipartisan concern about AI reliability that may serve as a foundation for cross-partisan AI governance initiatives.</w:t>
+        <w:t xml:space="preserve">For Democrats, the word likely invokes disparate impact on marginalized groups; for Republicans, it may signal suspicion that AI systems encode liberal cultural assumptions. Motivated reasoning theory (Kunda, 1990) predicts exactly this kind of semantic divergence: partisans can converge on a label while diverging on its referent. Future research should disaggregate bias concern with items that separate fairness-oriented from ideological-distrust framings. Meanwhile, the absence of a partisan gap on inaccurate information (</w:t>
+      </w:r>
+      <w:r>
+        <w:rPr>
+          <w:rFonts w:ascii="Times New Roman" w:hAnsi="Times New Roman" w:cs="Times New Roman"/>
+          <w:i/>
+          <w:iCs/>
+          <w:sz w:val="24"/>
+        </w:rPr>
+        <w:t xml:space="preserve">p</w:t>
+      </w:r>
+      <w:r>
+        <w:rPr>
+          <w:rFonts w:ascii="Times New Roman" w:hAnsi="Times New Roman" w:cs="Times New Roman"/>
+          <w:sz w:val="24"/>
+        </w:rPr>
+        <w:t xml:space="preserve"> </w:t>
+      </w:r>
+      <w:r>
+        <w:rPr>
+          <w:rFonts w:ascii="Times New Roman" w:hAnsi="Times New Roman" w:cs="Times New Roman"/>
+          <w:sz w:val="24"/>
+        </w:rPr>
+        <w:t xml:space="preserve">= .411) marks that domain as a rare site of bipartisan agreement—and a plausible starting point for cross-partisan AI governance.</w:t>
       </w:r>
     </w:p>
     <w:bookmarkEnd w:id="34"/>
@@ -7068,7 +7047,7 @@
           <w:rFonts w:ascii="Times New Roman" w:hAnsi="Times New Roman" w:cs="Times New Roman"/>
           <w:sz w:val="24"/>
         </w:rPr>
-        <w:t xml:space="preserve">The most theoretically provocative finding in this study concerns the relationship between AI concern and regulation preferences. Despite their higher concern levels, Republicans were substantially less likely to support stricter AI regulation. Table 4 presents the survey-weighted logistic regression of regulation support (government should go further in regulating AI = 1).</w:t>
+        <w:t xml:space="preserve">The relationship between AI concern and regulation preferences produced what may be the study’s most consequential result. Despite expressing higher concern, Republicans were substantially less likely to support stricter AI regulation. Table 4 presents the survey-weighted logistic regression of regulation support (government should go further in regulating AI = 1).</w:t>
       </w:r>
     </w:p>
     <w:p>
@@ -8169,7 +8148,7 @@
           <w:rFonts w:ascii="Times New Roman" w:hAnsi="Times New Roman" w:cs="Times New Roman"/>
           <w:sz w:val="24"/>
         </w:rPr>
-        <w:t xml:space="preserve">This is the regulation paradox: the more concerned party demands less regulatory action. The null interaction term is the critical finding—it rules out the possibility that highly concerned Republicans simply have not yet translated their concern into policy demand. Instead, the data indicate a structural decoupling of concern from regulation preference along partisan lines, consistent with the institutional trust asymmetry theorized in Section 2.5.</w:t>
+        <w:t xml:space="preserve">This is the regulation paradox: the more concerned party demands less regulatory action. The null interaction is the critical finding. It rules out the possibility that highly concerned Republicans have simply not yet translated their concern into policy demand. The decoupling of concern from regulation preference is structural, not transitional—exactly the pattern predicted by the institutional trust asymmetry theorized in Section 2.5.</w:t>
       </w:r>
     </w:p>
     <w:bookmarkEnd w:id="38"/>
@@ -11960,7 +11939,7 @@
           <w:rFonts w:ascii="Times New Roman" w:hAnsi="Times New Roman" w:cs="Times New Roman"/>
           <w:sz w:val="24"/>
         </w:rPr>
-        <w:t xml:space="preserve">direction appeared in privacy (Republican 58.0% vs. Democrat 50.2%, gap = 7.8 points), customer service (7.7 points), and health care (7.7 points). These domains share a common thread: they involve AI replacing or mediating human interactions in contexts where trust, personal judgment, and relational quality are valued—the same concerns that dominated the concern content analysis in Section 5.3.</w:t>
+        <w:t xml:space="preserve">direction appeared in privacy (Republican 58.0% vs. Democrat 50.2%, gap = 7.8 points), customer service (7.7 points), and health care (7.7 points). All three involve AI replacing or mediating human interactions where trust, personal judgment, and relational quality matter—precisely the terrain where Republican concern was highest in the concern content analysis (Section 5.3).</w:t>
       </w:r>
     </w:p>
     <w:p>
@@ -12253,7 +12232,111 @@
           <w:rFonts w:ascii="Times New Roman" w:hAnsi="Times New Roman" w:cs="Times New Roman"/>
           <w:sz w:val="24"/>
         </w:rPr>
-        <w:t xml:space="preserve">Taken together, these findings present a coherent picture: partisan identity in the United States functions as a filter that decouples AI risk perception from AI policy preferences. Republicans perceive AI as threatening human connection, occupational identity, and institutional integrity—yet these concerns do not translate into regulation support because regulation itself is coded as ideologically inconsistent with Republican identity. This pattern is robust to controlling for AI knowledge, persists at equivalent concern levels, and varies predictably across occupations and life domains in ways consistent with identity-protective cognition (Kahan et al., 2012) and motivated reasoning (Taber &amp; Lodge, 2006).</w:t>
+        <w:t xml:space="preserve">What is striking about these five findings is how consistently they cut against received wisdom. The group most worried about AI does not want the government to address it. Greater factual knowledge does not narrow the partisan gap. The party least associated with equity discourse expresses</w:t>
+      </w:r>
+      <w:r>
+        <w:rPr>
+          <w:rFonts w:ascii="Times New Roman" w:hAnsi="Times New Roman" w:cs="Times New Roman"/>
+          <w:sz w:val="24"/>
+        </w:rPr>
+        <w:t xml:space="preserve"> </w:t>
+      </w:r>
+      <w:r>
+        <w:rPr>
+          <w:rFonts w:ascii="Times New Roman" w:hAnsi="Times New Roman" w:cs="Times New Roman"/>
+          <w:i/>
+          <w:iCs/>
+          <w:sz w:val="24"/>
+        </w:rPr>
+        <w:t xml:space="preserve">higher</w:t>
+      </w:r>
+      <w:r>
+        <w:rPr>
+          <w:rFonts w:ascii="Times New Roman" w:hAnsi="Times New Roman" w:cs="Times New Roman"/>
+          <w:sz w:val="24"/>
+        </w:rPr>
+        <w:t xml:space="preserve"> </w:t>
+      </w:r>
+      <w:r>
+        <w:rPr>
+          <w:rFonts w:ascii="Times New Roman" w:hAnsi="Times New Roman" w:cs="Times New Roman"/>
+          <w:sz w:val="24"/>
+        </w:rPr>
+        <w:t xml:space="preserve">concern about algorithmic bias. A prototypically Republican occupation produces a reversed gap in displacement concern, while a Democratic-leaning profession produces the largest one. And a population that grew markedly more AI-literate between 2022 and 2024 became</w:t>
+      </w:r>
+      <w:r>
+        <w:rPr>
+          <w:rFonts w:ascii="Times New Roman" w:hAnsi="Times New Roman" w:cs="Times New Roman"/>
+          <w:sz w:val="24"/>
+        </w:rPr>
+        <w:t xml:space="preserve"> </w:t>
+      </w:r>
+      <w:r>
+        <w:rPr>
+          <w:rFonts w:ascii="Times New Roman" w:hAnsi="Times New Roman" w:cs="Times New Roman"/>
+          <w:i/>
+          <w:iCs/>
+          <w:sz w:val="24"/>
+        </w:rPr>
+        <w:t xml:space="preserve">more</w:t>
+      </w:r>
+      <w:r>
+        <w:rPr>
+          <w:rFonts w:ascii="Times New Roman" w:hAnsi="Times New Roman" w:cs="Times New Roman"/>
+          <w:sz w:val="24"/>
+        </w:rPr>
+        <w:t xml:space="preserve"> </w:t>
+      </w:r>
+      <w:r>
+        <w:rPr>
+          <w:rFonts w:ascii="Times New Roman" w:hAnsi="Times New Roman" w:cs="Times New Roman"/>
+          <w:sz w:val="24"/>
+        </w:rPr>
+        <w:t xml:space="preserve">concerned, not less. Each of these results violates a specific theoretical expectation: risk perception should predict policy demand (Slovic, 1987); knowledge should close attitude gaps (Nisbet &amp; Mooney, 2007); bias concern should track equity salience; occupational threat should map onto partisan composition; familiarity should reduce anxiety. None of them do.</w:t>
+      </w:r>
+    </w:p>
+    <w:p>
+      <w:pPr>
+        <w:pStyle w:val="BodyText"/>
+        <w:spacing w:line="480" w:lineRule="auto" w:before="0" w:after="0"/>
+        <w:ind w:firstLine="720"/>
+      </w:pPr>
+      <w:r>
+        <w:rPr>
+          <w:rFonts w:ascii="Times New Roman" w:hAnsi="Times New Roman" w:cs="Times New Roman"/>
+          <w:sz w:val="24"/>
+        </w:rPr>
+        <w:t xml:space="preserve">The coherent picture that emerges is not one of partisan identity amplifying technology anxiety in a uniform way. Rather, partisanship operates as a</w:t>
+      </w:r>
+      <w:r>
+        <w:rPr>
+          <w:rFonts w:ascii="Times New Roman" w:hAnsi="Times New Roman" w:cs="Times New Roman"/>
+          <w:sz w:val="24"/>
+        </w:rPr>
+        <w:t xml:space="preserve"> </w:t>
+      </w:r>
+      <w:r>
+        <w:rPr>
+          <w:rFonts w:ascii="Times New Roman" w:hAnsi="Times New Roman" w:cs="Times New Roman"/>
+          <w:i/>
+          <w:iCs/>
+          <w:sz w:val="24"/>
+        </w:rPr>
+        <w:t xml:space="preserve">filter</w:t>
+      </w:r>
+      <w:r>
+        <w:rPr>
+          <w:rFonts w:ascii="Times New Roman" w:hAnsi="Times New Roman" w:cs="Times New Roman"/>
+          <w:sz w:val="24"/>
+        </w:rPr>
+        <w:t xml:space="preserve"> </w:t>
+      </w:r>
+      <w:r>
+        <w:rPr>
+          <w:rFonts w:ascii="Times New Roman" w:hAnsi="Times New Roman" w:cs="Times New Roman"/>
+          <w:sz w:val="24"/>
+        </w:rPr>
+        <w:t xml:space="preserve">that restructures what people fear, which institutions they trust to respond, and which occupations they perceive as threatened. These patterns hold after controlling for AI knowledge, persist at equivalent concern levels, and vary predictably across occupations and life domains, all in ways that identity-protective cognition (Kahan et al., 2012) and motivated reasoning (Taber &amp; Lodge, 2006) would anticipate but that conventional technology acceptance frameworks cannot accommodate.</w:t>
       </w:r>
     </w:p>
     <w:bookmarkStart w:id="49" w:name="Xdfa7615896c123293f0266b5657e185ca9b3a8e"/>
@@ -12352,7 +12435,7 @@
           <w:rFonts w:ascii="Times New Roman" w:hAnsi="Times New Roman" w:cs="Times New Roman"/>
           <w:sz w:val="24"/>
         </w:rPr>
-        <w:t xml:space="preserve">This finding is best understood through the dual lens of institutional trust asymmetry (Hetherington &amp; Rudolph, 2015) and motivated reasoning (Taber &amp; Lodge, 2006). Republican respondents appear to evaluate AI risk on its substantive merits—producing genuine and measurable concern—while simultaneously evaluating regulation through a partisan filter that operates independently of the substantive assessment. Druckman et al. (2013) demonstrated that elite partisan polarization on an issue causes mass opinion to follow elite cues even when those cues contradict individuals’ own substantive evaluations. In the AI domain, Republican political elites have signaled opposition to government AI regulation (framing it as overreach), even as the Republican base expresses high concern about AI’s social effects. The result is what we term</w:t>
+        <w:t xml:space="preserve">Two mechanisms, operating simultaneously, account for this pattern. Institutional trust asymmetry (Hetherington &amp; Rudolph, 2015) means that Republicans discount the very instrument—government regulation—through which concern is conventionally channeled into policy. Motivated reasoning (Taber &amp; Lodge, 2006) means that the evaluation of AI risk and the evaluation of regulatory response proceed along parallel tracks: Republican respondents assess the technology on its substantive merits, producing genuine concern, while assessing regulation through a partisan lens, producing opposition. Druckman et al. (2013) showed that when political elites polarize on an issue, mass opinion follows elite cues even where those cues contradict individuals’ own substantive assessments. Republican elites have framed government AI regulation as overreach, and the base has followed that signal on the policy question while maintaining its independent assessment of AI risk. The result is</w:t>
       </w:r>
       <w:r>
         <w:rPr>
@@ -12375,7 +12458,7 @@
           <w:rFonts w:ascii="Times New Roman" w:hAnsi="Times New Roman" w:cs="Times New Roman"/>
           <w:sz w:val="24"/>
         </w:rPr>
-        <w:t xml:space="preserve">: risk perception without a politically viable institutional outlet.</w:t>
+        <w:t xml:space="preserve">: risk perception that lacks a politically viable institutional outlet.</w:t>
       </w:r>
     </w:p>
     <w:p>
@@ -12389,7 +12472,7 @@
           <w:rFonts w:ascii="Times New Roman" w:hAnsi="Times New Roman" w:cs="Times New Roman"/>
           <w:sz w:val="24"/>
         </w:rPr>
-        <w:t xml:space="preserve">The parallel to climate attitudes is instructive. McCright and Dunlap (2011) documented analogous decoupling of risk perception from policy demand among conservative populations regarding environmental risk. The AI regulation paradox suggests this pattern is not unique to environmental politics but may be a general feature of conservative risk governance orientation in the contemporary United States—a finding with direct implications for any technology governance domain where risk perception crosses partisan lines.</w:t>
+        <w:t xml:space="preserve">The climate parallel is worth noting. McCright and Dunlap (2011) documented an analogous decoupling of environmental risk perception from policy demand among conservative populations. The AI regulation paradox extends their finding beyond environmental politics, raising the possibility that concern-without-policy-demand is a recurring feature of conservative risk governance orientation in the contemporary United States. If so, any technology governance domain where risk perception crosses partisan lines will encounter the same structural obstacle.</w:t>
       </w:r>
     </w:p>
     <w:bookmarkEnd w:id="49"/>
@@ -12422,7 +12505,7 @@
           <w:rFonts w:ascii="Times New Roman" w:hAnsi="Times New Roman" w:cs="Times New Roman"/>
           <w:sz w:val="24"/>
         </w:rPr>
-        <w:t xml:space="preserve">We find no evidence that within-party variation in AI factual knowledge moderates the partisan concern gap (interaction OR = 1.003,</w:t>
+        <w:t xml:space="preserve">Within-party variation in AI factual knowledge does not moderate the partisan concern gap (interaction OR = 1.003,</w:t>
       </w:r>
       <w:r>
         <w:rPr>
@@ -12452,7 +12535,7 @@
           <w:rFonts w:ascii="Times New Roman" w:hAnsi="Times New Roman" w:cs="Times New Roman"/>
           <w:sz w:val="24"/>
         </w:rPr>
-        <w:t xml:space="preserve">= .925). Democrats score higher on the AI knowledge index (</w:t>
+        <w:t xml:space="preserve">= .925). Democrats know more about AI (</w:t>
       </w:r>
       <w:r>
         <w:rPr>
@@ -12505,7 +12588,37 @@
           <w:rFonts w:ascii="Times New Roman" w:hAnsi="Times New Roman" w:cs="Times New Roman"/>
           <w:sz w:val="24"/>
         </w:rPr>
-        <w:t xml:space="preserve">= .002), yet this knowledge advantage is not associated with reduced concern relative to less knowledgeable co-partisans. This pattern contradicts the specific prediction of the information deficit model—that knowledge variation within the population accounts for attitude differences—and is consistent with Kahan et al.’s (2012) finding that higher science literacy amplifies rather than reduces politically polarized risk perceptions.</w:t>
+        <w:t xml:space="preserve">= .002), yet that knowledge advantage buys them nothing in terms of attitude alignment: high-knowledge Democrats are no closer to their Republican counterparts than low-knowledge Democrats are. The information deficit model predicts exactly the opposite. Kahan et al. (2012) found a similar pattern for climate risk—higher science literacy</w:t>
+      </w:r>
+      <w:r>
+        <w:rPr>
+          <w:rFonts w:ascii="Times New Roman" w:hAnsi="Times New Roman" w:cs="Times New Roman"/>
+          <w:sz w:val="24"/>
+        </w:rPr>
+        <w:t xml:space="preserve"> </w:t>
+      </w:r>
+      <w:r>
+        <w:rPr>
+          <w:rFonts w:ascii="Times New Roman" w:hAnsi="Times New Roman" w:cs="Times New Roman"/>
+          <w:i/>
+          <w:iCs/>
+          <w:sz w:val="24"/>
+        </w:rPr>
+        <w:t xml:space="preserve">widened</w:t>
+      </w:r>
+      <w:r>
+        <w:rPr>
+          <w:rFonts w:ascii="Times New Roman" w:hAnsi="Times New Roman" w:cs="Times New Roman"/>
+          <w:sz w:val="24"/>
+        </w:rPr>
+        <w:t xml:space="preserve"> </w:t>
+      </w:r>
+      <w:r>
+        <w:rPr>
+          <w:rFonts w:ascii="Times New Roman" w:hAnsi="Times New Roman" w:cs="Times New Roman"/>
+          <w:sz w:val="24"/>
+        </w:rPr>
+        <w:t xml:space="preserve">rather than narrowed the partisan divide—and the AI case replicates their result in a domain where knowledge is measurable through factual assessment rather than value-laden interpretation.</w:t>
       </w:r>
     </w:p>
     <w:p>
@@ -12519,7 +12632,7 @@
           <w:rFonts w:ascii="Times New Roman" w:hAnsi="Times New Roman" w:cs="Times New Roman"/>
           <w:sz w:val="24"/>
         </w:rPr>
-        <w:t xml:space="preserve">We scope this finding carefully. Our cross-sectional test examines whether existing knowledge variation is associated with reduced partisan gaps; it does not test whether</w:t>
+        <w:t xml:space="preserve">A qualification is in order. Our cross-sectional test establishes that existing knowledge variation does not track with reduced partisan gaps; it cannot tell us whether</w:t>
       </w:r>
       <w:r>
         <w:rPr>
@@ -12549,7 +12662,7 @@
           <w:rFonts w:ascii="Times New Roman" w:hAnsi="Times New Roman" w:cs="Times New Roman"/>
           <w:sz w:val="24"/>
         </w:rPr>
-        <w:t xml:space="preserve">information to individuals through an intervention would change their attitudes. The deficit model could survive in a weaker form if information provision produced attitude change even though cross-sectional knowledge does not predict it (e.g., if Republicans received systematically different AI information through partisan media channels). However, the null interaction combined with the DESRISK result—dispositional risk tolerance attenuated the party coefficient by only 1.3%—indicates that the partisan AI concern gap is specifically political rather than attributable to either knowledge differences or generalized risk orientation. Kahan’s (2015) concept of identity-protective cognition provides the most parsimonious explanation: individuals process factual information in ways that reinforce rather than challenge their group identities.</w:t>
+        <w:t xml:space="preserve">information through a structured intervention would shift attitudes. The deficit model might survive in a weaker form if partisan media channels deliver systematically different AI information to each coalition. But the null interaction, combined with the DESRISK finding—dispositional risk tolerance attenuated the party coefficient by only 1.3%—leaves little room for non-political explanations. The gap is specifically partisan, not dispositional, and not informational. Kahan’s (2015) identity-protective cognition offers the most parsimonious account: people process factual information in ways that protect, rather than challenge, their group commitments.</w:t>
       </w:r>
     </w:p>
     <w:p>
@@ -12563,35 +12676,7 @@
           <w:rFonts w:ascii="Times New Roman" w:hAnsi="Times New Roman" w:cs="Times New Roman"/>
           <w:sz w:val="24"/>
         </w:rPr>
-        <w:t xml:space="preserve">The practical implication is that</w:t>
-      </w:r>
-      <w:r>
-        <w:rPr>
-          <w:rFonts w:ascii="Times New Roman" w:hAnsi="Times New Roman" w:cs="Times New Roman"/>
-          <w:sz w:val="24"/>
-        </w:rPr>
-        <w:t xml:space="preserve"> </w:t>
-      </w:r>
-      <w:r>
-        <w:rPr>
-          <w:rFonts w:ascii="Times New Roman" w:hAnsi="Times New Roman" w:cs="Times New Roman"/>
-          <w:sz w:val="24"/>
-        </w:rPr>
-        <w:t xml:space="preserve">“AI literacy”</w:t>
-      </w:r>
-      <w:r>
-        <w:rPr>
-          <w:rFonts w:ascii="Times New Roman" w:hAnsi="Times New Roman" w:cs="Times New Roman"/>
-          <w:sz w:val="24"/>
-        </w:rPr>
-        <w:t xml:space="preserve"> </w:t>
-      </w:r>
-      <w:r>
-        <w:rPr>
-          <w:rFonts w:ascii="Times New Roman" w:hAnsi="Times New Roman" w:cs="Times New Roman"/>
-          <w:sz w:val="24"/>
-        </w:rPr>
-        <w:t xml:space="preserve">campaigns designed to close partisan divides are unlikely to achieve their goal and may even backfire by providing more knowledgeable individuals with better ammunition for identity-protective reasoning. Communication strategies should shift from deficit-filling to value-articulation and identity-respectful engagement.</w:t>
+        <w:t xml:space="preserve">For practitioners, the implication is sobering. AI literacy campaigns designed to bridge partisan divides are unlikely to succeed and may backfire, equipping more knowledgeable partisans with better material for motivated reasoning. Communication strategies will need to move from deficit-filling toward shared-value framing and identity-respectful engagement.</w:t>
       </w:r>
     </w:p>
     <w:bookmarkEnd w:id="50"/>
@@ -12624,7 +12709,7 @@
           <w:rFonts w:ascii="Times New Roman" w:hAnsi="Times New Roman" w:cs="Times New Roman"/>
           <w:sz w:val="24"/>
         </w:rPr>
-        <w:t xml:space="preserve">The variation in occupation-specific displacement concern (from +13.0 points for teachers to −3.7 points for truck drivers) is inconsistent with a model of generalized Republican pessimism about AI. If Republicans were uniformly more concerned about AI job displacement, the gaps would be approximately constant across occupations. Instead, the pattern suggests</w:t>
+        <w:t xml:space="preserve">The spread in occupation-specific displacement concern—from +13.0 points for teachers to −3.7 points for truck drivers—is difficult to reconcile with a model of generalized Republican pessimism about AI. Were Republicans uniformly more anxious about job displacement, the gaps would be roughly constant across occupations. They are not. The pattern instead points to</w:t>
       </w:r>
       <w:r>
         <w:rPr>
@@ -12647,7 +12732,7 @@
           <w:rFonts w:ascii="Times New Roman" w:hAnsi="Times New Roman" w:cs="Times New Roman"/>
           <w:sz w:val="24"/>
         </w:rPr>
-        <w:t xml:space="preserve">: concern is not proportional to objective displacement risk but to the perceived alignment between AI’s effects and valued institutional arrangements.</w:t>
+        <w:t xml:space="preserve">: concern tracks not objective displacement risk but the perceived alignment between AI’s effects and valued institutional arrangements. Consider the 16.7-percentage-point swing between teachers and truck drivers. Both occupations face genuine automation exposure; neither is insulated from AI-driven disruption. The difference between them is not technical but political.</w:t>
       </w:r>
     </w:p>
     <w:p>
@@ -12661,7 +12746,7 @@
           <w:rFonts w:ascii="Times New Roman" w:hAnsi="Times New Roman" w:cs="Times New Roman"/>
           <w:sz w:val="24"/>
         </w:rPr>
-        <w:t xml:space="preserve">The teacher finding is instructive. Teaching is a Democratic-leaning profession (Sides et al., 2022), yet the largest partisan gap in displacement concern appears here. This likely reflects contemporary political discourse in which education has become a partisan battleground—anxieties about AI in schools may be entangled with broader Republican concerns about educational content, institutional control, and the erosion of traditional pedagogical relationships. The truck driver reversal presents a counterpoint: truck driving is stereotypically Republican-identified, yet Republicans are</w:t>
+        <w:t xml:space="preserve">Teaching, a Democratic-leaning profession (Sides et al., 2022), produced the largest gap. This almost certainly reflects the broader politicization of education—Republicans’ anxieties about AI in classrooms are entangled with ongoing battles over educational content, institutional control, and the character of the teacher-student relationship. Truck driving, by contrast, is stereotypically Republican-identified, yet Republicans were</w:t>
       </w:r>
       <w:r>
         <w:rPr>
@@ -12691,7 +12776,7 @@
           <w:rFonts w:ascii="Times New Roman" w:hAnsi="Times New Roman" w:cs="Times New Roman"/>
           <w:sz w:val="24"/>
         </w:rPr>
-        <w:t xml:space="preserve">likely than Democrats to expect AI-induced job loss in this domain. We note that this reversal, while directionally significant (</w:t>
+        <w:t xml:space="preserve">likely than Democrats to expect AI-induced job loss here. The reversal, while directionally significant (</w:t>
       </w:r>
       <w:r>
         <w:rPr>
@@ -12714,7 +12799,7 @@
           <w:rFonts w:ascii="Times New Roman" w:hAnsi="Times New Roman" w:cs="Times New Roman"/>
           <w:sz w:val="24"/>
         </w:rPr>
-        <w:t xml:space="preserve">= .041), is based on a split-sample subgroup within W152 (</w:t>
+        <w:t xml:space="preserve">= .041), rests on a split-sample subgroup (</w:t>
       </w:r>
       <w:r>
         <w:rPr>
@@ -12737,7 +12822,7 @@
           <w:rFonts w:ascii="Times New Roman" w:hAnsi="Times New Roman" w:cs="Times New Roman"/>
           <w:sz w:val="24"/>
         </w:rPr>
-        <w:t xml:space="preserve">≈ 2,610 per form), warranting replication. Possible explanations include habituation from over a decade of autonomous vehicle discourse or direct industry knowledge about technical barriers to full automation.</w:t>
+        <w:t xml:space="preserve">≈ 2,610 per form) and warrants replication. Two explanations seem plausible: habituation after more than a decade of autonomous vehicle discourse, or direct industry knowledge about the practical barriers that still prevent full automation of long-haul routes.</w:t>
       </w:r>
     </w:p>
     <w:p>
@@ -12751,7 +12836,7 @@
           <w:rFonts w:ascii="Times New Roman" w:hAnsi="Times New Roman" w:cs="Times New Roman"/>
           <w:sz w:val="24"/>
         </w:rPr>
-        <w:t xml:space="preserve">The policing reversal in the domain help/hurt analysis provides a crucial boundary condition. In seven of eight life domains, Republicans expressed greater pessimism about AI. In policing, Republicans were more optimistic—the sole domain-level reversal. Although this reversal did not reach conventional significance at the bivariate level (</w:t>
+        <w:t xml:space="preserve">The policing reversal in the domain help/hurt analysis supplies a crucial boundary condition. Across seven of eight life domains, Republicans were more pessimistic about AI than Democrats. Policing was the sole exception: Republicans were 2.1 points more likely to say AI would help police maintain public safety. The reversal did not reach conventional significance (</w:t>
       </w:r>
       <w:r>
         <w:rPr>
@@ -12774,30 +12859,7 @@
           <w:rFonts w:ascii="Times New Roman" w:hAnsi="Times New Roman" w:cs="Times New Roman"/>
           <w:sz w:val="24"/>
         </w:rPr>
-        <w:t xml:space="preserve">= .473), it was</w:t>
-      </w:r>
-      <w:r>
-        <w:rPr>
-          <w:rFonts w:ascii="Times New Roman" w:hAnsi="Times New Roman" w:cs="Times New Roman"/>
-          <w:sz w:val="24"/>
-        </w:rPr>
-        <w:t xml:space="preserve"> </w:t>
-      </w:r>
-      <w:r>
-        <w:rPr>
-          <w:rFonts w:ascii="Times New Roman" w:hAnsi="Times New Roman" w:cs="Times New Roman"/>
-          <w:i/>
-          <w:iCs/>
-          <w:sz w:val="24"/>
-        </w:rPr>
-        <w:t xml:space="preserve">directionally unique</w:t>
-      </w:r>
-      <w:r>
-        <w:rPr>
-          <w:rFonts w:ascii="Times New Roman" w:hAnsi="Times New Roman" w:cs="Times New Roman"/>
-          <w:sz w:val="24"/>
-        </w:rPr>
-        <w:t xml:space="preserve">, consistent with Republican alignment with law enforcement institutions (Enns, 2016). This finding suggests that AI attitudes are structured by the intersection of technological capability with domain-specific political valences rather than by a generalized technology orientation—a pattern that technology forecasters should incorporate into adoption models.</w:t>
+        <w:t xml:space="preserve">= .473) and must be treated as exploratory, but its directional uniqueness is telling. In no other domain did the Republican coefficient turn positive. Republican alignment with law enforcement (Enns, 2016) appears to create a domain-specific context in which AI is perceived as augmenting a valued institution rather than threatening one. For technology forecasters, the lesson is that partisan effects on AI adoption are domain-specific and predictable from existing political alignments—not reducible to a blanket orientation toward technology.</w:t>
       </w:r>
     </w:p>
     <w:bookmarkEnd w:id="51"/>
@@ -12881,7 +12943,7 @@
           <w:rFonts w:ascii="Times New Roman" w:hAnsi="Times New Roman" w:cs="Times New Roman"/>
           <w:sz w:val="24"/>
         </w:rPr>
-        <w:t xml:space="preserve">The AI awareness dampening effect (−27.5%) warrants specific attention. Between 2022 and 2024, the share of Americans reporting they had</w:t>
+        <w:t xml:space="preserve">The AI awareness dampening effect (−27.5%) deserves separate attention. Between 2022 and 2024, the share of Americans who reported having</w:t>
       </w:r>
       <w:r>
         <w:rPr>
@@ -12909,7 +12971,7 @@
           <w:rFonts w:ascii="Times New Roman" w:hAnsi="Times New Roman" w:cs="Times New Roman"/>
           <w:sz w:val="24"/>
         </w:rPr>
-        <w:t xml:space="preserve">about AI approximately doubled, consistent with the post-ChatGPT surge in media coverage and direct AI exposure. This compositional shift—more of the population becoming AI-aware—exerted a</w:t>
+        <w:t xml:space="preserve">about AI roughly doubled—a predictable consequence of the post-ChatGPT media saturation and growing direct exposure to generative AI tools. This compositional shift exerted a</w:t>
       </w:r>
       <w:r>
         <w:rPr>
@@ -12939,37 +13001,7 @@
           <w:rFonts w:ascii="Times New Roman" w:hAnsi="Times New Roman" w:cs="Times New Roman"/>
           <w:sz w:val="24"/>
         </w:rPr>
-        <w:t xml:space="preserve">force against rising concern. In other words, had AI awareness remained at 2022 levels, the observed increase in concern would have been substantially larger. This finding has a paradoxical implication for science communication: broader AI familiarity appears to dampen rather than amplify concern, yet this dampening effect was overwhelmed by the attitudinal shift captured in the coefficient component. The net result is that concern rose dramatically</w:t>
-      </w:r>
-      <w:r>
-        <w:rPr>
-          <w:rFonts w:ascii="Times New Roman" w:hAnsi="Times New Roman" w:cs="Times New Roman"/>
-          <w:sz w:val="24"/>
-        </w:rPr>
-        <w:t xml:space="preserve"> </w:t>
-      </w:r>
-      <w:r>
-        <w:rPr>
-          <w:rFonts w:ascii="Times New Roman" w:hAnsi="Times New Roman" w:cs="Times New Roman"/>
-          <w:i/>
-          <w:iCs/>
-          <w:sz w:val="24"/>
-        </w:rPr>
-        <w:t xml:space="preserve">despite</w:t>
-      </w:r>
-      <w:r>
-        <w:rPr>
-          <w:rFonts w:ascii="Times New Roman" w:hAnsi="Times New Roman" w:cs="Times New Roman"/>
-          <w:sz w:val="24"/>
-        </w:rPr>
-        <w:t xml:space="preserve"> </w:t>
-      </w:r>
-      <w:r>
-        <w:rPr>
-          <w:rFonts w:ascii="Times New Roman" w:hAnsi="Times New Roman" w:cs="Times New Roman"/>
-          <w:sz w:val="24"/>
-        </w:rPr>
-        <w:t xml:space="preserve">a population that was simultaneously becoming more AI-literate—further evidence against the information deficit model’s prediction that knowledge reduces technology anxiety.</w:t>
+        <w:t xml:space="preserve">force: as more Americans became AI-aware, the population-level concern rate was pulled downward. Had awareness remained at 2022 levels, the observed surge in concern would have been considerably larger. The implication is paradoxical. Broader AI familiarity dampens concern at the compositional level, yet the attitudinal shift captured in the coefficient component swamped that dampening. Concern rose sharply in a population that was simultaneously becoming more AI-literate—an outcome the information deficit model cannot explain and that reinforces the pattern documented in Section 6.2.</w:t>
       </w:r>
     </w:p>
     <w:p>
@@ -13034,97 +13066,90 @@
           <w:rFonts w:ascii="Times New Roman" w:hAnsi="Times New Roman" w:cs="Times New Roman"/>
           <w:sz w:val="24"/>
         </w:rPr>
-        <w:t xml:space="preserve">The regulation paradox requires a fundamental rethinking of AI governance strategy. If the most concerned constituency is also the constituency least amenable to government regulation, conventional regulatory approaches will produce polarized policy debates rather than effective governance. Three alternative pathways merit consideration. First,</w:t>
-      </w:r>
-      <w:r>
-        <w:rPr>
-          <w:rFonts w:ascii="Times New Roman" w:hAnsi="Times New Roman" w:cs="Times New Roman"/>
-          <w:sz w:val="24"/>
-        </w:rPr>
-        <w:t xml:space="preserve"> </w:t>
-      </w:r>
-      <w:r>
-        <w:rPr>
-          <w:rFonts w:ascii="Times New Roman" w:hAnsi="Times New Roman" w:cs="Times New Roman"/>
-          <w:i/>
-          <w:iCs/>
-          <w:sz w:val="24"/>
-        </w:rPr>
-        <w:t xml:space="preserve">industry self-regulation with transparency mandates</w:t>
-      </w:r>
-      <w:r>
-        <w:rPr>
-          <w:rFonts w:ascii="Times New Roman" w:hAnsi="Times New Roman" w:cs="Times New Roman"/>
-          <w:sz w:val="24"/>
-        </w:rPr>
-        <w:t xml:space="preserve"> </w:t>
-      </w:r>
-      <w:r>
-        <w:rPr>
-          <w:rFonts w:ascii="Times New Roman" w:hAnsi="Times New Roman" w:cs="Times New Roman"/>
-          <w:sz w:val="24"/>
-        </w:rPr>
-        <w:t xml:space="preserve">may address Republican concerns about AI while avoiding the perceived overreach of government regulation. Second,</w:t>
-      </w:r>
-      <w:r>
-        <w:rPr>
-          <w:rFonts w:ascii="Times New Roman" w:hAnsi="Times New Roman" w:cs="Times New Roman"/>
-          <w:sz w:val="24"/>
-        </w:rPr>
-        <w:t xml:space="preserve"> </w:t>
-      </w:r>
-      <w:r>
-        <w:rPr>
-          <w:rFonts w:ascii="Times New Roman" w:hAnsi="Times New Roman" w:cs="Times New Roman"/>
-          <w:i/>
-          <w:iCs/>
-          <w:sz w:val="24"/>
-        </w:rPr>
-        <w:t xml:space="preserve">liability frameworks</w:t>
-      </w:r>
-      <w:r>
-        <w:rPr>
-          <w:rFonts w:ascii="Times New Roman" w:hAnsi="Times New Roman" w:cs="Times New Roman"/>
-          <w:sz w:val="24"/>
-        </w:rPr>
-        <w:t xml:space="preserve"> </w:t>
-      </w:r>
-      <w:r>
-        <w:rPr>
-          <w:rFonts w:ascii="Times New Roman" w:hAnsi="Times New Roman" w:cs="Times New Roman"/>
-          <w:sz w:val="24"/>
-        </w:rPr>
-        <w:t xml:space="preserve">that assign responsibility for AI harms to deploying organizations may satisfy both parties’ desire for accountability without requiring new regulatory bureaucracies. Third,</w:t>
-      </w:r>
-      <w:r>
-        <w:rPr>
-          <w:rFonts w:ascii="Times New Roman" w:hAnsi="Times New Roman" w:cs="Times New Roman"/>
-          <w:sz w:val="24"/>
-        </w:rPr>
-        <w:t xml:space="preserve"> </w:t>
-      </w:r>
-      <w:r>
-        <w:rPr>
-          <w:rFonts w:ascii="Times New Roman" w:hAnsi="Times New Roman" w:cs="Times New Roman"/>
-          <w:i/>
-          <w:iCs/>
-          <w:sz w:val="24"/>
-        </w:rPr>
-        <w:t xml:space="preserve">market-based approaches</w:t>
-      </w:r>
-      <w:r>
-        <w:rPr>
-          <w:rFonts w:ascii="Times New Roman" w:hAnsi="Times New Roman" w:cs="Times New Roman"/>
-          <w:sz w:val="24"/>
-        </w:rPr>
-        <w:t xml:space="preserve"> </w:t>
-      </w:r>
-      <w:r>
-        <w:rPr>
-          <w:rFonts w:ascii="Times New Roman" w:hAnsi="Times New Roman" w:cs="Times New Roman"/>
-          <w:sz w:val="24"/>
-        </w:rPr>
-        <w:t xml:space="preserve">such as AI insurance requirements and consumer choice mechanisms may resonate with conservative preferences for private-sector solutions.</w:t>
+        <w:t xml:space="preserve">The regulation paradox forces a rethinking of AI governance strategy. When the most concerned constituency is also the one least amenable to government regulation, conventional regulatory approaches will polarize debate rather than produce effective governance. Alternative pathways exist.</w:t>
+      </w:r>
+      <w:r>
+        <w:rPr>
+          <w:rFonts w:ascii="Times New Roman" w:hAnsi="Times New Roman" w:cs="Times New Roman"/>
+          <w:sz w:val="24"/>
+        </w:rPr>
+        <w:t xml:space="preserve"> </w:t>
+      </w:r>
+      <w:r>
+        <w:rPr>
+          <w:rFonts w:ascii="Times New Roman" w:hAnsi="Times New Roman" w:cs="Times New Roman"/>
+          <w:i/>
+          <w:iCs/>
+          <w:sz w:val="24"/>
+        </w:rPr>
+        <w:t xml:space="preserve">Industry self-regulation with transparency mandates</w:t>
+      </w:r>
+      <w:r>
+        <w:rPr>
+          <w:rFonts w:ascii="Times New Roman" w:hAnsi="Times New Roman" w:cs="Times New Roman"/>
+          <w:sz w:val="24"/>
+        </w:rPr>
+        <w:t xml:space="preserve"> </w:t>
+      </w:r>
+      <w:r>
+        <w:rPr>
+          <w:rFonts w:ascii="Times New Roman" w:hAnsi="Times New Roman" w:cs="Times New Roman"/>
+          <w:sz w:val="24"/>
+        </w:rPr>
+        <w:t xml:space="preserve">could address Republican concerns without triggering the anti-government resistance that formal regulation provokes.</w:t>
+      </w:r>
+      <w:r>
+        <w:rPr>
+          <w:rFonts w:ascii="Times New Roman" w:hAnsi="Times New Roman" w:cs="Times New Roman"/>
+          <w:sz w:val="24"/>
+        </w:rPr>
+        <w:t xml:space="preserve"> </w:t>
+      </w:r>
+      <w:r>
+        <w:rPr>
+          <w:rFonts w:ascii="Times New Roman" w:hAnsi="Times New Roman" w:cs="Times New Roman"/>
+          <w:i/>
+          <w:iCs/>
+          <w:sz w:val="24"/>
+        </w:rPr>
+        <w:t xml:space="preserve">Liability frameworks</w:t>
+      </w:r>
+      <w:r>
+        <w:rPr>
+          <w:rFonts w:ascii="Times New Roman" w:hAnsi="Times New Roman" w:cs="Times New Roman"/>
+          <w:sz w:val="24"/>
+        </w:rPr>
+        <w:t xml:space="preserve"> </w:t>
+      </w:r>
+      <w:r>
+        <w:rPr>
+          <w:rFonts w:ascii="Times New Roman" w:hAnsi="Times New Roman" w:cs="Times New Roman"/>
+          <w:sz w:val="24"/>
+        </w:rPr>
+        <w:t xml:space="preserve">assigning responsibility for AI harms to deploying organizations could satisfy both parties’ desire for accountability without new bureaucracies.</w:t>
+      </w:r>
+      <w:r>
+        <w:rPr>
+          <w:rFonts w:ascii="Times New Roman" w:hAnsi="Times New Roman" w:cs="Times New Roman"/>
+          <w:sz w:val="24"/>
+        </w:rPr>
+        <w:t xml:space="preserve"> </w:t>
+      </w:r>
+      <w:r>
+        <w:rPr>
+          <w:rFonts w:ascii="Times New Roman" w:hAnsi="Times New Roman" w:cs="Times New Roman"/>
+          <w:i/>
+          <w:iCs/>
+          <w:sz w:val="24"/>
+        </w:rPr>
+        <w:t xml:space="preserve">Market-based approaches</w:t>
+      </w:r>
+      <w:r>
+        <w:rPr>
+          <w:rFonts w:ascii="Times New Roman" w:hAnsi="Times New Roman" w:cs="Times New Roman"/>
+          <w:sz w:val="24"/>
+        </w:rPr>
+        <w:t xml:space="preserve">—AI insurance requirements, consumer choice mechanisms—may resonate with conservative preferences for private-sector solutions. Each of these routes channels concern into institutional responses that do not require the state trust that Republicans withhold.</w:t>
       </w:r>
     </w:p>
     <w:bookmarkEnd w:id="54"/>
@@ -13255,7 +13280,7 @@
           <w:rFonts w:ascii="Times New Roman" w:hAnsi="Times New Roman" w:cs="Times New Roman"/>
           <w:sz w:val="24"/>
         </w:rPr>
-        <w:t xml:space="preserve">The falsification of the information deficit model has immediate implications for AI communication strategy. Public AI literacy campaigns that assume factual education will reduce opposition are likely to be ineffective—and may even backfire by providing more knowledgeable individuals with better ammunition for identity-protective reasoning (Kahan, 2015). Effective communication about AI should instead emphasize shared values (accuracy, fairness, human oversight) that transcend partisan divisions. The finding that both parties share concern about AI-generated inaccurate information (no significant partisan gap) identifies a concrete starting point for bipartisan AI communication.</w:t>
+        <w:t xml:space="preserve">The deficit model’s failure has immediate consequences for AI communication strategy. Literacy campaigns built on the assumption that facts reduce opposition will not achieve their goal and risk backfiring, since more knowledgeable partisans are better equipped for identity-protective reasoning (Kahan, 2015). A more promising approach would anchor communication in values that both coalitions already share. The bipartisan concern about AI-generated inaccurate information—the one domain where no significant partisan gap appeared—offers a concrete starting point: accuracy as a shared commitment rather than education as a corrective.</w:t>
       </w:r>
     </w:p>
     <w:bookmarkEnd w:id="56"/>
@@ -13288,7 +13313,7 @@
           <w:rFonts w:ascii="Times New Roman" w:hAnsi="Times New Roman" w:cs="Times New Roman"/>
           <w:sz w:val="24"/>
         </w:rPr>
-        <w:t xml:space="preserve">The divergent partisan AI attitudes documented here imply that AI adoption trajectories may split along political lines as AI becomes more embedded in everyday life. Technology forecasting models that treat adoption as a function of individual utility assessment (Rogers, 2003; Venkatesh et al., 2003) must incorporate political identity as a structural moderator. The policing reversal demonstrates that partisan effects are domain-specific and predictable from existing political alignments, providing forecasters with a framework for predicting where AI deployment will face partisan resistance and where it may find bipartisan support.</w:t>
+        <w:t xml:space="preserve">As AI becomes more embedded in daily life, adoption trajectories may split along political lines. Forecasting models that treat adoption as a function of individual utility assessment (Rogers, 2003; Venkatesh et al., 2003) will need to incorporate political identity as a structural moderator. The policing reversal illustrates why: partisan effects are domain-specific and predictable from existing political alignments, which means forecasters already have the information they need to anticipate where AI deployment will face resistance and where it may find bipartisan support.</w:t>
       </w:r>
     </w:p>
     <w:bookmarkEnd w:id="57"/>
@@ -13453,7 +13478,49 @@
           <w:rFonts w:ascii="Times New Roman" w:hAnsi="Times New Roman" w:cs="Times New Roman"/>
           <w:sz w:val="24"/>
         </w:rPr>
-        <w:t xml:space="preserve">This study reveals that partisan AI attitudes in the United States are considerably more complex than the simple observation that Republicans are more concerned about AI than Democrats. The regulation paradox—concern without policy demand—challenges fundamental assumptions in risk governance theory and requires rethinking of AI governance strategy. The falsification of the information deficit model demonstrates that AI literacy will not bridge partisan divides. The occupation-specific threat patterns and domain-level policing reversal show that AI attitudes are structured by the intersection of technological capability with political identity rather than by generalized technology orientation. Together, these findings indicate that the politicization of AI is not a superficial overlay on pre-existing attitudes but a fundamental structuring force that will shape AI adoption trajectories, governance outcomes, and workforce development needs for the foreseeable future.</w:t>
+        <w:t xml:space="preserve">The conventional picture of public technology evaluation assumes a broadly rational sequence: people learn about a technology, assess its risks and benefits, and support governance proportional to their concern. This study shows that for AI in the contemporary United States, almost none of that sequence holds. The most concerned partisan constituency opposes the regulatory response that its own concern would seem to warrant. Factual knowledge does nothing to close the attitude gap between parties. The concept of</w:t>
+      </w:r>
+      <w:r>
+        <w:rPr>
+          <w:rFonts w:ascii="Times New Roman" w:hAnsi="Times New Roman" w:cs="Times New Roman"/>
+          <w:sz w:val="24"/>
+        </w:rPr>
+        <w:t xml:space="preserve"> </w:t>
+      </w:r>
+      <w:r>
+        <w:rPr>
+          <w:rFonts w:ascii="Times New Roman" w:hAnsi="Times New Roman" w:cs="Times New Roman"/>
+          <w:sz w:val="24"/>
+        </w:rPr>
+        <w:t xml:space="preserve">“AI bias”</w:t>
+      </w:r>
+      <w:r>
+        <w:rPr>
+          <w:rFonts w:ascii="Times New Roman" w:hAnsi="Times New Roman" w:cs="Times New Roman"/>
+          <w:sz w:val="24"/>
+        </w:rPr>
+        <w:t xml:space="preserve"> </w:t>
+      </w:r>
+      <w:r>
+        <w:rPr>
+          <w:rFonts w:ascii="Times New Roman" w:hAnsi="Times New Roman" w:cs="Times New Roman"/>
+          <w:sz w:val="24"/>
+        </w:rPr>
+        <w:t xml:space="preserve">appears to mean something different to each coalition, producing the paradox of Republicans expressing higher concern about a concept typically associated with progressive discourse. And the occupations that generate the widest and narrowest partisan gaps in displacement worry are sorted not by their actual exposure to automation but by their salience in ongoing political conflicts over education, labor, and institutional authority.</w:t>
+      </w:r>
+    </w:p>
+    <w:p>
+      <w:pPr>
+        <w:pStyle w:val="BodyText"/>
+        <w:spacing w:line="480" w:lineRule="auto" w:before="0" w:after="0"/>
+        <w:ind w:firstLine="720"/>
+      </w:pPr>
+      <w:r>
+        <w:rPr>
+          <w:rFonts w:ascii="Times New Roman" w:hAnsi="Times New Roman" w:cs="Times New Roman"/>
+          <w:sz w:val="24"/>
+        </w:rPr>
+        <w:t xml:space="preserve">The regulation paradox challenges a foundational linkage in risk governance theory that has organized technology policy since Slovic (1987): the assumption that perceived risk generates demand for regulatory protection. The information deficit falsification closes a second avenue, showing that literacy campaigns cannot bridge divides whose roots are identitarian rather than informational. The occupation-specific patterns and the policing reversal confirm that AI attitudes are structured at the intersection of technological capability and political identity, not by any generalized orientation toward technology. Taken together, these findings indicate that the politicization of AI is not a superficial overlay on pre-existing attitudes but a force that will shape adoption trajectories, governance outcomes, and workforce development needs for years to come.</w:t>
       </w:r>
     </w:p>
     <w:bookmarkEnd w:id="60"/>

</xml_diff>

<commit_message>
Fix Figure 6 AME: resolve overlapping y-axis labels
- Rewrote fig06 generation script with grouped layout, separator
  lines between predictor categories, and proper left margin spacing
- Group labels (Party, Wave, Age, etc.) now positioned as italic
  annotations with no overlap on predictor labels
- Rebuilt Word document with corrected figure

Co-Authored-By: Claude Opus 4.6 <noreply@anthropic.com>
</commit_message>
<xml_diff>
--- a/manuscripts/paper1/paper1_revised.docx
+++ b/manuscripts/paper1/paper1_revised.docx
@@ -2832,7 +2832,7 @@
         </w:rPr>
         <w:drawing>
           <wp:inline>
-            <wp:extent cx="5486400" cy="4671751"/>
+            <wp:extent cx="5486400" cy="4457700"/>
             <wp:effectExtent b="0" l="0" r="0" t="0"/>
             <wp:docPr descr="" title="" id="27" name="Picture"/>
             <a:graphic>
@@ -2853,7 +2853,7 @@
                   <pic:spPr bwMode="auto">
                     <a:xfrm>
                       <a:off x="0" y="0"/>
-                      <a:ext cx="5486400" cy="4671751"/>
+                      <a:ext cx="5486400" cy="4457700"/>
                     </a:xfrm>
                     <a:prstGeom prst="rect">
                       <a:avLst/>

</xml_diff>